<commit_message>
Changes for version 19.2
</commit_message>
<xml_diff>
--- a/Examples/Data/Documents/New Microsoft Word Document.docx
+++ b/Examples/Data/Documents/New Microsoft Word Document.docx
@@ -1,6 +1,6 @@
 
 <file path=word/document.xml><?xml version="1.0" encoding="utf-8"?>
-<w:document xmlns:wpc="http://schemas.microsoft.com/office/word/2010/wordprocessingCanvas" xmlns:cx="http://schemas.microsoft.com/office/drawing/2014/chartex" xmlns:cx1="http://schemas.microsoft.com/office/drawing/2015/9/8/chartex" xmlns:cx2="http://schemas.microsoft.com/office/drawing/2015/10/21/chartex" xmlns:cx3="http://schemas.microsoft.com/office/drawing/2016/5/9/chartex" xmlns:cx4="http://schemas.microsoft.com/office/drawing/2016/5/10/chartex" xmlns:cx5="http://schemas.microsoft.com/office/drawing/2016/5/11/chartex" xmlns:cx6="http://schemas.microsoft.com/office/drawing/2016/5/12/chartex" xmlns:cx7="http://schemas.microsoft.com/office/drawing/2016/5/13/chartex" xmlns:cx8="http://schemas.microsoft.com/office/drawing/2016/5/14/chartex" xmlns:mc="http://schemas.openxmlformats.org/markup-compatibility/2006" xmlns:aink="http://schemas.microsoft.com/office/drawing/2016/ink" xmlns:am3d="http://schemas.microsoft.com/office/drawing/2017/model3d" xmlns:o="urn:schemas-microsoft-com:office:office" xmlns:r="http://schemas.openxmlformats.org/officeDocument/2006/relationships" xmlns:m="http://schemas.openxmlformats.org/officeDocument/2006/math" xmlns:v="urn:schemas-microsoft-com:vml" xmlns:wp14="http://schemas.microsoft.com/office/word/2010/wordprocessingDrawing" xmlns:wp="http://schemas.openxmlformats.org/drawingml/2006/wordprocessingDrawing" xmlns:w10="urn:schemas-microsoft-com:office:word" xmlns:w="http://schemas.openxmlformats.org/wordprocessingml/2006/main" xmlns:w14="http://schemas.microsoft.com/office/word/2010/wordml" xmlns:w15="http://schemas.microsoft.com/office/word/2012/wordml" xmlns:w16cid="http://schemas.microsoft.com/office/word/2016/wordml/cid" xmlns:w16se="http://schemas.microsoft.com/office/word/2015/wordml/symex" xmlns:wpg="http://schemas.microsoft.com/office/word/2010/wordprocessingGroup" xmlns:wpi="http://schemas.microsoft.com/office/word/2010/wordprocessingInk" xmlns:wne="http://schemas.microsoft.com/office/word/2006/wordml" xmlns:wps="http://schemas.microsoft.com/office/word/2010/wordprocessingShape" mc:Ignorable="w14 w15 w16se w16cid wp14">
+<w:document xmlns:wpc="http://schemas.microsoft.com/office/word/2010/wordprocessingCanvas" xmlns:mc="http://schemas.openxmlformats.org/markup-compatibility/2006" xmlns:o="urn:schemas-microsoft-com:office:office" xmlns:r="http://schemas.openxmlformats.org/officeDocument/2006/relationships" xmlns:m="http://schemas.openxmlformats.org/officeDocument/2006/math" xmlns:v="urn:schemas-microsoft-com:vml" xmlns:wp14="http://schemas.microsoft.com/office/word/2010/wordprocessingDrawing" xmlns:wp="http://schemas.openxmlformats.org/drawingml/2006/wordprocessingDrawing" xmlns:w10="urn:schemas-microsoft-com:office:word" xmlns:w="http://schemas.openxmlformats.org/wordprocessingml/2006/main" xmlns:w14="http://schemas.microsoft.com/office/word/2010/wordml" xmlns:w15="http://schemas.microsoft.com/office/word/2012/wordml" xmlns:wpg="http://schemas.microsoft.com/office/word/2010/wordprocessingGroup" xmlns:wpi="http://schemas.microsoft.com/office/word/2010/wordprocessingInk" xmlns:wne="http://schemas.microsoft.com/office/word/2006/wordml" xmlns:wps="http://schemas.microsoft.com/office/word/2010/wordprocessingShape" mc:Ignorable="w14 w15 wp14">
   <w:body>
     <w:p>
       <w:r>
@@ -8,8 +8,22 @@
       </w:r>
       <w:r>
         <w:br/>
-        <w:t>some random words added to test search functionality</w:t>
-      </w:r>
+      </w:r>
+      <w:proofErr w:type="gramStart"/>
+      <w:r>
+        <w:t>some</w:t>
+      </w:r>
+      <w:proofErr w:type="gramEnd"/>
+      <w:r>
+        <w:t xml:space="preserve"> random words added to test search functionality</w:t>
+      </w:r>
+    </w:p>
+    <w:p>
+      <w:r>
+        <w:t>R&amp;B</w:t>
+      </w:r>
+      <w:bookmarkStart w:id="0" w:name="_GoBack"/>
+      <w:bookmarkEnd w:id="0"/>
     </w:p>
     <w:p>
       <w:r>
@@ -146,85 +160,54 @@
           <w:color w:val="A31515"/>
           <w:sz w:val="19"/>
           <w:szCs w:val="19"/>
-          <w:lang w:val="en-PK"/>
-        </w:rPr>
-      </w:pPr>
-      <w:bookmarkStart w:id="0" w:name="_Hlk533182933"/>
-      <w:bookmarkStart w:id="1" w:name="_GoBack"/>
+        </w:rPr>
+      </w:pPr>
+      <w:bookmarkStart w:id="1" w:name="_Hlk533182933"/>
       <w:r>
         <w:rPr>
           <w:rFonts w:ascii="Consolas" w:hAnsi="Consolas" w:cs="Consolas"/>
           <w:color w:val="A31515"/>
           <w:sz w:val="19"/>
           <w:szCs w:val="19"/>
-          <w:lang w:val="en-PK"/>
-        </w:rPr>
-        <w:t>silver-</w:t>
-      </w:r>
-      <w:proofErr w:type="spellStart"/>
-      <w:r>
+        </w:rPr>
+        <w:t>silver-gray</w:t>
+      </w:r>
+    </w:p>
+    <w:p/>
+    <w:p>
+      <w:pPr>
         <w:rPr>
           <w:rFonts w:ascii="Consolas" w:hAnsi="Consolas" w:cs="Consolas"/>
           <w:color w:val="A31515"/>
           <w:sz w:val="19"/>
           <w:szCs w:val="19"/>
-          <w:lang w:val="en-PK"/>
-        </w:rPr>
-        <w:t>gray</w:t>
-      </w:r>
-      <w:proofErr w:type="spellEnd"/>
-    </w:p>
-    <w:p/>
-    <w:p>
-      <w:pPr>
+        </w:rPr>
+      </w:pPr>
+      <w:r>
         <w:rPr>
           <w:rFonts w:ascii="Consolas" w:hAnsi="Consolas" w:cs="Consolas"/>
           <w:color w:val="A31515"/>
           <w:sz w:val="19"/>
           <w:szCs w:val="19"/>
-          <w:lang w:val="en-PK"/>
-        </w:rPr>
-      </w:pPr>
-      <w:r>
-        <w:rPr>
-          <w:rFonts w:ascii="Consolas" w:hAnsi="Consolas" w:cs="Consolas"/>
-          <w:color w:val="A31515"/>
-          <w:sz w:val="19"/>
-          <w:szCs w:val="19"/>
-          <w:lang w:val="en-PK"/>
-        </w:rPr>
-        <w:t>silver-</w:t>
-      </w:r>
-      <w:proofErr w:type="spellStart"/>
-      <w:r>
-        <w:rPr>
-          <w:rFonts w:ascii="Consolas" w:hAnsi="Consolas" w:cs="Consolas"/>
-          <w:color w:val="A31515"/>
-          <w:sz w:val="19"/>
-          <w:szCs w:val="19"/>
-          <w:lang w:val="en-PK"/>
-        </w:rPr>
-        <w:t>gray</w:t>
-      </w:r>
-      <w:proofErr w:type="spellEnd"/>
-    </w:p>
-    <w:p>
-      <w:pPr>
-        <w:rPr>
-          <w:rFonts w:ascii="Consolas" w:hAnsi="Consolas" w:cs="Consolas"/>
-          <w:color w:val="008000"/>
-          <w:sz w:val="19"/>
-          <w:szCs w:val="19"/>
-          <w:lang w:val="en-PK"/>
-        </w:rPr>
-      </w:pPr>
-      <w:r>
-        <w:rPr>
-          <w:rFonts w:ascii="Consolas" w:hAnsi="Consolas" w:cs="Consolas"/>
-          <w:color w:val="008000"/>
-          <w:sz w:val="19"/>
-          <w:szCs w:val="19"/>
-          <w:lang w:val="en-PK"/>
+        </w:rPr>
+        <w:t>silver-gray</w:t>
+      </w:r>
+    </w:p>
+    <w:p>
+      <w:pPr>
+        <w:rPr>
+          <w:rFonts w:ascii="Consolas" w:hAnsi="Consolas" w:cs="Consolas"/>
+          <w:color w:val="008000"/>
+          <w:sz w:val="19"/>
+          <w:szCs w:val="19"/>
+        </w:rPr>
+      </w:pPr>
+      <w:r>
+        <w:rPr>
+          <w:rFonts w:ascii="Consolas" w:hAnsi="Consolas" w:cs="Consolas"/>
+          <w:color w:val="008000"/>
+          <w:sz w:val="19"/>
+          <w:szCs w:val="19"/>
         </w:rPr>
         <w:t>Searching for words 'affect' or 'effect' in a one document with 'principal', 'principle', 'principles', or 'principally'</w:t>
       </w:r>
@@ -236,16 +219,14 @@
           <w:color w:val="008000"/>
           <w:sz w:val="19"/>
           <w:szCs w:val="19"/>
-          <w:lang w:val="en-PK"/>
-        </w:rPr>
-      </w:pPr>
-      <w:r>
-        <w:rPr>
-          <w:rFonts w:ascii="Consolas" w:hAnsi="Consolas" w:cs="Consolas"/>
-          <w:color w:val="008000"/>
-          <w:sz w:val="19"/>
-          <w:szCs w:val="19"/>
-          <w:lang w:val="en-PK"/>
+        </w:rPr>
+      </w:pPr>
+      <w:r>
+        <w:rPr>
+          <w:rFonts w:ascii="Consolas" w:hAnsi="Consolas" w:cs="Consolas"/>
+          <w:color w:val="008000"/>
+          <w:sz w:val="19"/>
+          <w:szCs w:val="19"/>
         </w:rPr>
         <w:t>// Searching with a single query for phrases 'assure equal opportunities', 'ensure equal opportunities', and 'sure equal opportunities'</w:t>
       </w:r>
@@ -275,18 +256,16 @@
           <w:color w:val="008000"/>
           <w:sz w:val="19"/>
           <w:szCs w:val="19"/>
-          <w:lang w:val="en-PK"/>
-        </w:rPr>
-      </w:pPr>
-      <w:r>
-        <w:rPr>
-          <w:rFonts w:ascii="Consolas" w:hAnsi="Consolas" w:cs="Consolas"/>
-          <w:color w:val="008000"/>
-          <w:sz w:val="19"/>
-          <w:szCs w:val="19"/>
-          <w:lang w:val="en-PK"/>
-        </w:rPr>
-        <w:t xml:space="preserve">Word 1 in the query is a pattern </w:t>
+        </w:rPr>
+      </w:pPr>
+      <w:r>
+        <w:rPr>
+          <w:rFonts w:ascii="Consolas" w:hAnsi="Consolas" w:cs="Consolas"/>
+          <w:color w:val="008000"/>
+          <w:sz w:val="19"/>
+          <w:szCs w:val="19"/>
+        </w:rPr>
+        <w:t>Word 1 in the query is a pattern '</w:t>
       </w:r>
       <w:proofErr w:type="gramStart"/>
       <w:r>
@@ -295,9 +274,8 @@
           <w:color w:val="008000"/>
           <w:sz w:val="19"/>
           <w:szCs w:val="19"/>
-          <w:lang w:val="en-PK"/>
-        </w:rPr>
-        <w:t>'?</w:t>
+        </w:rPr>
+        <w:t>?</w:t>
       </w:r>
       <w:proofErr w:type="spellStart"/>
       <w:r>
@@ -306,11 +284,19 @@
           <w:color w:val="008000"/>
           <w:sz w:val="19"/>
           <w:szCs w:val="19"/>
-          <w:lang w:val="en-PK"/>
         </w:rPr>
         <w:t>ffect</w:t>
       </w:r>
       <w:proofErr w:type="spellEnd"/>
+      <w:r>
+        <w:rPr>
+          <w:rFonts w:ascii="Consolas" w:hAnsi="Consolas" w:cs="Consolas"/>
+          <w:color w:val="008000"/>
+          <w:sz w:val="19"/>
+          <w:szCs w:val="19"/>
+        </w:rPr>
+        <w:t>'</w:t>
+      </w:r>
       <w:proofErr w:type="gramEnd"/>
       <w:r>
         <w:rPr>
@@ -318,9 +304,8 @@
           <w:color w:val="008000"/>
           <w:sz w:val="19"/>
           <w:szCs w:val="19"/>
-          <w:lang w:val="en-PK"/>
-        </w:rPr>
-        <w:t>' for wildcard search</w:t>
+        </w:rPr>
+        <w:t xml:space="preserve"> for wildcard search</w:t>
       </w:r>
     </w:p>
     <w:p>
@@ -334,20 +319,28 @@
           <w:color w:val="008000"/>
           <w:sz w:val="19"/>
           <w:szCs w:val="19"/>
-          <w:lang w:val="en-PK"/>
-        </w:rPr>
-      </w:pPr>
-      <w:r>
-        <w:rPr>
-          <w:rFonts w:ascii="Consolas" w:hAnsi="Consolas" w:cs="Consolas"/>
-          <w:color w:val="008000"/>
-          <w:sz w:val="19"/>
-          <w:szCs w:val="19"/>
-          <w:lang w:val="en-PK"/>
+        </w:rPr>
+      </w:pPr>
+      <w:r>
+        <w:rPr>
+          <w:rFonts w:ascii="Consolas" w:hAnsi="Consolas" w:cs="Consolas"/>
+          <w:color w:val="008000"/>
+          <w:sz w:val="19"/>
+          <w:szCs w:val="19"/>
         </w:rPr>
         <w:t>Word 2 in the query is a pattern '</w:t>
       </w:r>
       <w:proofErr w:type="spellStart"/>
+      <w:r>
+        <w:rPr>
+          <w:rFonts w:ascii="Consolas" w:hAnsi="Consolas" w:cs="Consolas"/>
+          <w:color w:val="008000"/>
+          <w:sz w:val="19"/>
+          <w:szCs w:val="19"/>
+        </w:rPr>
+        <w:t>princip</w:t>
+      </w:r>
+      <w:proofErr w:type="spellEnd"/>
       <w:proofErr w:type="gramStart"/>
       <w:r>
         <w:rPr>
@@ -355,18 +348,6 @@
           <w:color w:val="008000"/>
           <w:sz w:val="19"/>
           <w:szCs w:val="19"/>
-          <w:lang w:val="en-PK"/>
-        </w:rPr>
-        <w:t>princip</w:t>
-      </w:r>
-      <w:proofErr w:type="spellEnd"/>
-      <w:r>
-        <w:rPr>
-          <w:rFonts w:ascii="Consolas" w:hAnsi="Consolas" w:cs="Consolas"/>
-          <w:color w:val="008000"/>
-          <w:sz w:val="19"/>
-          <w:szCs w:val="19"/>
-          <w:lang w:val="en-PK"/>
         </w:rPr>
         <w:t>?(</w:t>
       </w:r>
@@ -377,7 +358,6 @@
           <w:color w:val="008000"/>
           <w:sz w:val="19"/>
           <w:szCs w:val="19"/>
-          <w:lang w:val="en-PK"/>
         </w:rPr>
         <w:t>2~4)' for wildcard search</w:t>
       </w:r>
@@ -393,7 +373,6 @@
           <w:color w:val="000000"/>
           <w:sz w:val="19"/>
           <w:szCs w:val="19"/>
-          <w:lang w:val="en-PK"/>
         </w:rPr>
       </w:pPr>
     </w:p>
@@ -408,21 +387,18 @@
           <w:color w:val="000000"/>
           <w:sz w:val="19"/>
           <w:szCs w:val="19"/>
-          <w:lang w:val="en-PK"/>
-        </w:rPr>
-      </w:pPr>
-      <w:r>
-        <w:rPr>
-          <w:rFonts w:ascii="Consolas" w:hAnsi="Consolas" w:cs="Consolas"/>
-          <w:color w:val="008000"/>
-          <w:sz w:val="19"/>
-          <w:szCs w:val="19"/>
-          <w:lang w:val="en-PK"/>
+        </w:rPr>
+      </w:pPr>
+      <w:r>
+        <w:rPr>
+          <w:rFonts w:ascii="Consolas" w:hAnsi="Consolas" w:cs="Consolas"/>
+          <w:color w:val="008000"/>
+          <w:sz w:val="19"/>
+          <w:szCs w:val="19"/>
         </w:rPr>
         <w:t>Word 2 in the phrase is searched with different word forms ('equal', 'equals', 'equally', etc.)</w:t>
       </w:r>
     </w:p>
-    <w:bookmarkEnd w:id="0"/>
     <w:bookmarkEnd w:id="1"/>
     <w:p>
       <w:pPr>
@@ -431,7 +407,6 @@
           <w:color w:val="A31515"/>
           <w:sz w:val="19"/>
           <w:szCs w:val="19"/>
-          <w:lang w:val="en-PK"/>
         </w:rPr>
       </w:pPr>
     </w:p>
@@ -448,7 +423,7 @@
 </file>
 
 <file path=word/styles.xml><?xml version="1.0" encoding="utf-8"?>
-<w:styles xmlns:mc="http://schemas.openxmlformats.org/markup-compatibility/2006" xmlns:r="http://schemas.openxmlformats.org/officeDocument/2006/relationships" xmlns:w="http://schemas.openxmlformats.org/wordprocessingml/2006/main" xmlns:w14="http://schemas.microsoft.com/office/word/2010/wordml" xmlns:w15="http://schemas.microsoft.com/office/word/2012/wordml" xmlns:w16cid="http://schemas.microsoft.com/office/word/2016/wordml/cid" xmlns:w16se="http://schemas.microsoft.com/office/word/2015/wordml/symex" mc:Ignorable="w14 w15 w16se w16cid">
+<w:styles xmlns:mc="http://schemas.openxmlformats.org/markup-compatibility/2006" xmlns:r="http://schemas.openxmlformats.org/officeDocument/2006/relationships" xmlns:w="http://schemas.openxmlformats.org/wordprocessingml/2006/main" xmlns:w14="http://schemas.microsoft.com/office/word/2010/wordml" xmlns:w15="http://schemas.microsoft.com/office/word/2012/wordml" mc:Ignorable="w14 w15">
   <w:docDefaults>
     <w:rPrDefault>
       <w:rPr>
@@ -464,7 +439,7 @@
       </w:pPr>
     </w:pPrDefault>
   </w:docDefaults>
-  <w:latentStyles w:defLockedState="0" w:defUIPriority="99" w:defSemiHidden="0" w:defUnhideWhenUsed="0" w:defQFormat="0" w:count="375">
+  <w:latentStyles w:defLockedState="0" w:defUIPriority="99" w:defSemiHidden="0" w:defUnhideWhenUsed="0" w:defQFormat="0" w:count="371">
     <w:lsdException w:name="Normal" w:uiPriority="0" w:qFormat="1"/>
     <w:lsdException w:name="heading 1" w:uiPriority="9" w:qFormat="1"/>
     <w:lsdException w:name="heading 2" w:semiHidden="1" w:uiPriority="9" w:unhideWhenUsed="1" w:qFormat="1"/>
@@ -836,10 +811,6 @@
     <w:lsdException w:name="List Table 5 Dark Accent 6" w:uiPriority="50"/>
     <w:lsdException w:name="List Table 6 Colorful Accent 6" w:uiPriority="51"/>
     <w:lsdException w:name="List Table 7 Colorful Accent 6" w:uiPriority="52"/>
-    <w:lsdException w:name="Mention" w:semiHidden="1" w:unhideWhenUsed="1"/>
-    <w:lsdException w:name="Smart Hyperlink" w:semiHidden="1" w:unhideWhenUsed="1"/>
-    <w:lsdException w:name="Hashtag" w:semiHidden="1" w:unhideWhenUsed="1"/>
-    <w:lsdException w:name="Unresolved Mention" w:semiHidden="1" w:unhideWhenUsed="1"/>
   </w:latentStyles>
   <w:style w:type="paragraph" w:default="1" w:styleId="Normal">
     <w:name w:val="Normal"/>

</xml_diff>